<commit_message>
only leveluptuts course completed. keep on learning Gulp and other.
</commit_message>
<xml_diff>
--- a/Learning Gulp - leveluptuts.docx
+++ b/Learning Gulp - leveluptuts.docx
@@ -34,6 +34,11 @@
       </w:r>
     </w:p>
     <w:p>
+      <w:pPr>
+        <w:rPr>
+          <w:rStyle w:val="Hyperlink"/>
+        </w:rPr>
+      </w:pPr>
       <w:hyperlink r:id="rId6" w:history="1">
         <w:r>
           <w:rPr>
@@ -49,12 +54,52 @@
           <w:rPr>
             <w:rStyle w:val="Hyperlink"/>
           </w:rPr>
+          <w:t>https://github.com/gulpjs/gulp/tree/master/docs</w:t>
+        </w:r>
+      </w:hyperlink>
+    </w:p>
+    <w:p>
+      <w:hyperlink r:id="rId8" w:history="1">
+        <w:r>
+          <w:rPr>
+            <w:rStyle w:val="Hyperlink"/>
+          </w:rPr>
+          <w:t>https://www.youtube.com/playlist?list=PLRk95HPmOM6PN-G1xyKj9q6ap_dc9Yckm</w:t>
+        </w:r>
+      </w:hyperlink>
+    </w:p>
+    <w:p>
+      <w:hyperlink r:id="rId9" w:history="1">
+        <w:r>
+          <w:rPr>
+            <w:rStyle w:val="Hyperlink"/>
+          </w:rPr>
+          <w:t>https://www.youtube.com/watch?v=dwSLFai8ovQ</w:t>
+        </w:r>
+      </w:hyperlink>
+    </w:p>
+    <w:p>
+      <w:hyperlink r:id="rId10" w:history="1">
+        <w:r>
+          <w:rPr>
+            <w:rStyle w:val="Hyperlink"/>
+          </w:rPr>
+          <w:t>http://www.smashingmagazine.com/2014/06/building-with-gulp/</w:t>
+        </w:r>
+      </w:hyperlink>
+    </w:p>
+    <w:p>
+      <w:hyperlink r:id="rId11" w:history="1">
+        <w:r>
+          <w:rPr>
+            <w:rStyle w:val="Hyperlink"/>
+          </w:rPr>
           <w:t>http://www.sitepoint.com/introduction-gulp-js/</w:t>
         </w:r>
       </w:hyperlink>
     </w:p>
     <w:p>
-      <w:hyperlink r:id="rId8" w:history="1">
+      <w:hyperlink r:id="rId12" w:history="1">
         <w:r>
           <w:rPr>
             <w:rStyle w:val="Hyperlink"/>
@@ -64,7 +109,7 @@
       </w:hyperlink>
     </w:p>
     <w:p>
-      <w:hyperlink r:id="rId9" w:history="1">
+      <w:hyperlink r:id="rId13" w:history="1">
         <w:r>
           <w:rPr>
             <w:rStyle w:val="Hyperlink"/>
@@ -74,7 +119,7 @@
       </w:hyperlink>
     </w:p>
     <w:p>
-      <w:hyperlink r:id="rId10" w:history="1">
+      <w:hyperlink r:id="rId14" w:history="1">
         <w:r>
           <w:rPr>
             <w:rStyle w:val="Hyperlink"/>
@@ -84,7 +129,7 @@
       </w:hyperlink>
     </w:p>
     <w:p>
-      <w:hyperlink r:id="rId11" w:history="1">
+      <w:hyperlink r:id="rId15" w:history="1">
         <w:r>
           <w:rPr>
             <w:rStyle w:val="Hyperlink"/>
@@ -191,7 +236,7 @@
       <w:r>
         <w:t xml:space="preserve">Install node first. </w:t>
       </w:r>
-      <w:hyperlink r:id="rId12" w:history="1">
+      <w:hyperlink r:id="rId16" w:history="1">
         <w:r>
           <w:rPr>
             <w:rStyle w:val="Hyperlink"/>
@@ -362,6 +407,7 @@
         </w:numPr>
       </w:pPr>
       <w:r>
+        <w:lastRenderedPageBreak/>
         <w:t>Then Create a gulf file</w:t>
       </w:r>
       <w:r>
@@ -439,129 +485,246 @@
           <w:b/>
           <w:u w:val="single"/>
         </w:rPr>
+        <w:t>#2 Using Plugins &amp; Minifying JavaScript</w:t>
+      </w:r>
+    </w:p>
+    <w:p>
+      <w:r>
+        <w:t>Install plugins through various links.</w:t>
+      </w:r>
+    </w:p>
+    <w:p>
+      <w:hyperlink r:id="rId17" w:history="1">
+        <w:r>
+          <w:rPr>
+            <w:rStyle w:val="Hyperlink"/>
+          </w:rPr>
+          <w:t>http://gulpjs.com/plugins/</w:t>
+        </w:r>
+      </w:hyperlink>
+    </w:p>
+    <w:p>
+      <w:hyperlink r:id="rId18" w:history="1">
+        <w:r>
+          <w:rPr>
+            <w:rStyle w:val="Hyperlink"/>
+          </w:rPr>
+          <w:t>https://www.npmjs.com/package/gulp-uglify</w:t>
+        </w:r>
+      </w:hyperlink>
+    </w:p>
+    <w:p>
+      <w:r>
+        <w:t xml:space="preserve">gulp-uglify plugin removes unnecessary spaces and make </w:t>
+      </w:r>
+      <w:r>
+        <w:t xml:space="preserve">JS </w:t>
+      </w:r>
+      <w:r>
+        <w:t>file clean. And make size minify.</w:t>
+      </w:r>
+    </w:p>
+    <w:p>
+      <w:r>
+        <w:t>To install gulp-uglify plugin:</w:t>
+      </w:r>
+    </w:p>
+    <w:p>
+      <w:pPr>
+        <w:pStyle w:val="ListParagraph"/>
+        <w:numPr>
+          <w:ilvl w:val="0"/>
+          <w:numId w:val="1"/>
+        </w:numPr>
+      </w:pPr>
+      <w:r>
+        <w:t>npm install --save-dev gulp-uglify</w:t>
+      </w:r>
+      <w:r>
+        <w:tab/>
+        <w:t>// we can see documentation in link too.</w:t>
+      </w:r>
+    </w:p>
+    <w:p>
+      <w:pPr>
+        <w:pStyle w:val="ListParagraph"/>
+        <w:numPr>
+          <w:ilvl w:val="0"/>
+          <w:numId w:val="1"/>
+        </w:numPr>
+      </w:pPr>
+      <w:r>
+        <w:t>After installation you can see ‘gulp-uglify’ folder under ‘node_modules’ folder.</w:t>
+      </w:r>
+    </w:p>
+    <w:p>
+      <w:pPr>
+        <w:pStyle w:val="ListParagraph"/>
+        <w:numPr>
+          <w:ilvl w:val="0"/>
+          <w:numId w:val="1"/>
+        </w:numPr>
+      </w:pPr>
+      <w:r>
+        <w:t>Then use ‘require’ and ‘gulp.task..’ in gulpfile.js as before when we create gulfile.</w:t>
+      </w:r>
+    </w:p>
+    <w:p>
+      <w:pPr>
+        <w:pStyle w:val="ListParagraph"/>
+        <w:numPr>
+          <w:ilvl w:val="0"/>
+          <w:numId w:val="1"/>
+        </w:numPr>
+      </w:pPr>
+      <w:r>
+        <w:t>And use command ‘gulp’ and Enter to process.</w:t>
+      </w:r>
+    </w:p>
+    <w:p>
+      <w:pPr>
+        <w:pStyle w:val="ListParagraph"/>
+        <w:numPr>
+          <w:ilvl w:val="0"/>
+          <w:numId w:val="1"/>
+        </w:numPr>
+      </w:pPr>
+      <w:r>
+        <w:t>After processing, you can check the js file before and after what have changed i.e. size, file structure etc.</w:t>
+      </w:r>
+    </w:p>
+    <w:p>
+      <w:pPr>
+        <w:pStyle w:val="ListParagraph"/>
+        <w:numPr>
+          <w:ilvl w:val="0"/>
+          <w:numId w:val="1"/>
+        </w:numPr>
+      </w:pPr>
+      <w:r>
+        <w:t>It automatically create folder that specified in gulp.dest(‘minjs’) and keep the updated JS file.</w:t>
+      </w:r>
+    </w:p>
+    <w:p/>
+    <w:p>
+      <w:pPr>
+        <w:rPr>
+          <w:b/>
+          <w:u w:val="single"/>
+        </w:rPr>
+      </w:pPr>
+      <w:r>
+        <w:rPr>
+          <w:b/>
+          <w:u w:val="single"/>
+        </w:rPr>
+        <w:t>#3 Named Tasks</w:t>
+      </w:r>
+    </w:p>
+    <w:p>
+      <w:r>
+        <w:t>We can specify any task by it’s name. and run with the name in gulp.</w:t>
+      </w:r>
+    </w:p>
+    <w:p>
+      <w:r>
+        <w:t xml:space="preserve">e.g. if the task named with ‘scripts’, we need to run </w:t>
+      </w:r>
+      <w:r>
+        <w:t>like ‘gulp scripts’ to execute that task.</w:t>
+      </w:r>
+    </w:p>
+    <w:p>
+      <w:r>
+        <w:t>And we can use name in array in default to use default command ‘gulp’ to execute.</w:t>
+      </w:r>
+    </w:p>
+    <w:p/>
+    <w:p>
+      <w:pPr>
+        <w:rPr>
+          <w:b/>
+          <w:u w:val="single"/>
+        </w:rPr>
+      </w:pPr>
+      <w:r>
+        <w:rPr>
+          <w:b/>
+          <w:u w:val="single"/>
+        </w:rPr>
+        <w:t>#4 Watching Files with Gulp</w:t>
+      </w:r>
+    </w:p>
+    <w:p>
+      <w:r>
+        <w:t>gulp.task('watch', function(){</w:t>
+      </w:r>
+    </w:p>
+    <w:p>
+      <w:r>
+        <w:tab/>
+        <w:t>gulp.watch('js/*.js', ['scripts']);</w:t>
+      </w:r>
+    </w:p>
+    <w:p>
+      <w:r>
+        <w:t>})</w:t>
+      </w:r>
+    </w:p>
+    <w:p>
+      <w:r>
+        <w:t>After making ‘Watch’ task, it automatically will be watching tasks you have mentioned in watch function.</w:t>
+      </w:r>
+    </w:p>
+    <w:p>
+      <w:r>
+        <w:t>Command line is : gulp watch</w:t>
+      </w:r>
+    </w:p>
+    <w:p>
+      <w:r>
+        <w:t>Like it will compiling scss to css, watching js to minify etc when the file saved.</w:t>
+      </w:r>
+    </w:p>
+    <w:p>
+      <w:r>
         <w:lastRenderedPageBreak/>
-        <w:t>#2 Using Plugins &amp; Minifying JavaScript</w:t>
-      </w:r>
-    </w:p>
-    <w:p>
-      <w:r>
-        <w:t>Install plugins through various links.</w:t>
-      </w:r>
-    </w:p>
-    <w:p>
-      <w:hyperlink r:id="rId13" w:history="1">
-        <w:r>
-          <w:rPr>
-            <w:rStyle w:val="Hyperlink"/>
-          </w:rPr>
-          <w:t>http://gulpjs.com/plugins/</w:t>
-        </w:r>
-      </w:hyperlink>
-    </w:p>
-    <w:p>
-      <w:hyperlink r:id="rId14" w:history="1">
-        <w:r>
-          <w:rPr>
-            <w:rStyle w:val="Hyperlink"/>
-          </w:rPr>
-          <w:t>https://www.npmjs.com/package/gulp-uglify</w:t>
-        </w:r>
-      </w:hyperlink>
-    </w:p>
-    <w:p>
-      <w:r>
-        <w:t xml:space="preserve">gulp-uglify plugin removes unnecessary spaces and make </w:t>
-      </w:r>
-      <w:r>
-        <w:t xml:space="preserve">JS </w:t>
-      </w:r>
-      <w:r>
-        <w:t>file clean. And make size minify.</w:t>
-      </w:r>
-    </w:p>
-    <w:p>
-      <w:r>
-        <w:t>To install gulp-uglify plugin:</w:t>
-      </w:r>
-    </w:p>
-    <w:p>
-      <w:pPr>
-        <w:pStyle w:val="ListParagraph"/>
-        <w:numPr>
-          <w:ilvl w:val="0"/>
-          <w:numId w:val="1"/>
-        </w:numPr>
-      </w:pPr>
-      <w:r>
-        <w:t>npm install --save-dev gulp-uglify</w:t>
-      </w:r>
-      <w:r>
-        <w:tab/>
-        <w:t>// we can see documentation in link too.</w:t>
-      </w:r>
-    </w:p>
-    <w:p>
-      <w:pPr>
-        <w:pStyle w:val="ListParagraph"/>
-        <w:numPr>
-          <w:ilvl w:val="0"/>
-          <w:numId w:val="1"/>
-        </w:numPr>
-      </w:pPr>
-      <w:r>
-        <w:t>After installation you can see ‘gulp-uglify’ folder under ‘node_modules’ folder.</w:t>
-      </w:r>
-    </w:p>
-    <w:p>
-      <w:pPr>
-        <w:pStyle w:val="ListParagraph"/>
-        <w:numPr>
-          <w:ilvl w:val="0"/>
-          <w:numId w:val="1"/>
-        </w:numPr>
-      </w:pPr>
-      <w:r>
-        <w:t>Then use ‘require’ and ‘gulp.task..’ in gulpfile.js as before when we create gulfile.</w:t>
-      </w:r>
-    </w:p>
-    <w:p>
-      <w:pPr>
-        <w:pStyle w:val="ListParagraph"/>
-        <w:numPr>
-          <w:ilvl w:val="0"/>
-          <w:numId w:val="1"/>
-        </w:numPr>
-      </w:pPr>
-      <w:r>
-        <w:t>And use command ‘gulp’ and Enter to process.</w:t>
-      </w:r>
-    </w:p>
-    <w:p>
-      <w:pPr>
-        <w:pStyle w:val="ListParagraph"/>
-        <w:numPr>
-          <w:ilvl w:val="0"/>
-          <w:numId w:val="1"/>
-        </w:numPr>
-      </w:pPr>
-      <w:r>
-        <w:t>After processing, you can check the js file before and after what have changed i.e. size, file structure etc.</w:t>
-      </w:r>
-    </w:p>
-    <w:p>
-      <w:pPr>
-        <w:pStyle w:val="ListParagraph"/>
-        <w:numPr>
-          <w:ilvl w:val="0"/>
-          <w:numId w:val="1"/>
-        </w:numPr>
-      </w:pPr>
-      <w:r>
-        <w:t>It automatically create folder that specified in gulp.dest(‘minjs’) and keep the updated JS file.</w:t>
+        <w:t>Ctrl+c to stop watching.</w:t>
       </w:r>
     </w:p>
     <w:p/>
     <w:p>
+      <w:r>
+        <w:t>To make watch default:</w:t>
+      </w:r>
+    </w:p>
+    <w:p>
+      <w:r>
+        <w:t>Go to last line of ‘default’ task and add ‘watch’ task in array.</w:t>
+      </w:r>
+    </w:p>
+    <w:p>
+      <w:r>
+        <w:t>i.e. gulp.task(‘default’, [‘scripts’, ‘styles’, ‘watch’];</w:t>
+      </w:r>
+    </w:p>
+    <w:p>
+      <w:r>
+        <w:t>T</w:t>
+      </w:r>
+      <w:r>
+        <w:t>o run the watch, use command only: gulp</w:t>
+      </w:r>
+      <w:r>
+        <w:tab/>
+      </w:r>
+      <w:r>
+        <w:tab/>
+        <w:t>and Enter.</w:t>
+      </w:r>
+    </w:p>
+    <w:p/>
+    <w:p>
       <w:pPr>
         <w:rPr>
           <w:b/>
@@ -573,29 +736,94 @@
           <w:b/>
           <w:u w:val="single"/>
         </w:rPr>
-        <w:t>#3 Named Tasks</w:t>
-      </w:r>
-    </w:p>
-    <w:p>
-      <w:r>
-        <w:t>We can specify any task by it’s name. and run with the name in gulp.</w:t>
-      </w:r>
-    </w:p>
-    <w:p>
-      <w:r>
-        <w:t xml:space="preserve">e.g. if the task named with ‘scripts’, we need to run </w:t>
-      </w:r>
-      <w:r>
-        <w:t>like ‘gulp scripts’ to execute that task.</w:t>
-      </w:r>
-    </w:p>
-    <w:p>
-      <w:r>
-        <w:t>And we can use name in array in default to use default command ‘gulp’ to execute.</w:t>
+        <w:t>#5 Compiling Sass with Gulp</w:t>
+      </w:r>
+    </w:p>
+    <w:p>
+      <w:r>
+        <w:t>Install package</w:t>
+      </w:r>
+      <w:r>
+        <w:t xml:space="preserve"> first</w:t>
+      </w:r>
+      <w:r>
+        <w:t>: gulp-ruby-sass</w:t>
+      </w:r>
+    </w:p>
+    <w:p>
+      <w:hyperlink r:id="rId19" w:history="1">
+        <w:r>
+          <w:rPr>
+            <w:rStyle w:val="Hyperlink"/>
+          </w:rPr>
+          <w:t>https://www.npmjs.com/package/gulp-ruby-sass/</w:t>
+        </w:r>
+      </w:hyperlink>
+    </w:p>
+    <w:p>
+      <w:r>
+        <w:t xml:space="preserve">try this one too: </w:t>
+      </w:r>
+      <w:hyperlink r:id="rId20" w:history="1">
+        <w:r>
+          <w:rPr>
+            <w:rStyle w:val="Hyperlink"/>
+          </w:rPr>
+          <w:t>https://www.npmjs.com/package/gulp-sass/</w:t>
+        </w:r>
+      </w:hyperlink>
+    </w:p>
+    <w:p>
+      <w:r>
+        <w:t>To install before this package, ensure you have installed ruby and sass successfully.</w:t>
+      </w:r>
+    </w:p>
+    <w:p>
+      <w:r>
+        <w:t xml:space="preserve">Command </w:t>
+      </w:r>
+      <w:r>
+        <w:t>is same like before to install this package in Gulp:</w:t>
+      </w:r>
+    </w:p>
+    <w:p>
+      <w:r>
+        <w:t>npm install --save-dev gulp-ruby-sass</w:t>
       </w:r>
     </w:p>
     <w:p/>
     <w:p>
+      <w:r>
+        <w:t>make task like above.</w:t>
+      </w:r>
+    </w:p>
+    <w:p>
+      <w:r>
+        <w:t>And use gulp default, gulp watch command to compile sass.</w:t>
+      </w:r>
+    </w:p>
+    <w:p>
+      <w:r>
+        <w:t>Look exercise files</w:t>
+      </w:r>
+      <w:r>
+        <w:t xml:space="preserve"> and package link</w:t>
+      </w:r>
+      <w:r>
+        <w:t xml:space="preserve"> to be</w:t>
+      </w:r>
+      <w:r>
+        <w:t xml:space="preserve"> clear</w:t>
+      </w:r>
+      <w:r>
+        <w:t xml:space="preserve"> more</w:t>
+      </w:r>
+      <w:r>
+        <w:t>.</w:t>
+      </w:r>
+    </w:p>
+    <w:p/>
+    <w:p>
       <w:pPr>
         <w:rPr>
           <w:b/>
@@ -607,75 +835,172 @@
           <w:b/>
           <w:u w:val="single"/>
         </w:rPr>
-        <w:t>#4 Watching Files with Gulp</w:t>
-      </w:r>
-    </w:p>
-    <w:p>
-      <w:r>
-        <w:t>gulp.task('watch', function(){</w:t>
-      </w:r>
-    </w:p>
-    <w:p>
-      <w:r>
-        <w:tab/>
-        <w:t>gulp.watch('js/*.js', ['scripts']);</w:t>
-      </w:r>
-    </w:p>
-    <w:p>
-      <w:r>
-        <w:t>})</w:t>
-      </w:r>
-    </w:p>
-    <w:p>
-      <w:r>
-        <w:t>After making ‘Watch’ task, it automatically will be watching tasks you have mentioned in watch function.</w:t>
-      </w:r>
-    </w:p>
-    <w:p>
-      <w:r>
-        <w:t>Command line is : gulp watch</w:t>
-      </w:r>
-    </w:p>
-    <w:p>
-      <w:r>
-        <w:t>Like it will compiling scss to css, watching js to minify etc when the file saved.</w:t>
-      </w:r>
-    </w:p>
-    <w:p>
-      <w:r>
-        <w:t>Ctrl+c to stop watching.</w:t>
+        <w:t>#6 Keep Gulp Running with Plumber</w:t>
+      </w:r>
+    </w:p>
+    <w:p>
+      <w:r>
+        <w:t>‘Plumber’ prevents gulp from stop running just because there is an error somewhere in your code.</w:t>
+      </w:r>
+      <w:r>
+        <w:t xml:space="preserve"> Without running the ‘gulp’ or ‘watch’ command again and again.</w:t>
+      </w:r>
+    </w:p>
+    <w:p>
+      <w:r>
+        <w:t>Install Plumber:</w:t>
+      </w:r>
+    </w:p>
+    <w:p>
+      <w:hyperlink r:id="rId21" w:history="1">
+        <w:r>
+          <w:rPr>
+            <w:rStyle w:val="Hyperlink"/>
+          </w:rPr>
+          <w:t>https://www.npmjs.com/package/gulp-plumber</w:t>
+        </w:r>
+      </w:hyperlink>
+    </w:p>
+    <w:p>
+      <w:pPr>
+        <w:pStyle w:val="ListParagraph"/>
+        <w:numPr>
+          <w:ilvl w:val="0"/>
+          <w:numId w:val="1"/>
+        </w:numPr>
+      </w:pPr>
+      <w:r>
+        <w:t>npm install --save-dev gulp-plumber</w:t>
+      </w:r>
+    </w:p>
+    <w:p>
+      <w:pPr>
+        <w:pStyle w:val="ListParagraph"/>
+        <w:numPr>
+          <w:ilvl w:val="0"/>
+          <w:numId w:val="1"/>
+        </w:numPr>
+      </w:pPr>
+      <w:r>
+        <w:t>add the .pipe(plumber()) before every task you want to plumber.</w:t>
+      </w:r>
+    </w:p>
+    <w:p>
+      <w:pPr>
+        <w:pStyle w:val="ListParagraph"/>
+        <w:numPr>
+          <w:ilvl w:val="0"/>
+          <w:numId w:val="1"/>
+        </w:numPr>
+      </w:pPr>
+      <w:r>
+        <w:t>And it continuously watching with showing errors.</w:t>
       </w:r>
     </w:p>
     <w:p/>
     <w:p>
-      <w:r>
-        <w:t>To make watch default:</w:t>
-      </w:r>
-    </w:p>
-    <w:p>
-      <w:r>
-        <w:t>Go to last line of ‘default’ task and add ‘watch’ task in array.</w:t>
-      </w:r>
-    </w:p>
-    <w:p>
-      <w:r>
-        <w:t>i.e. gulp.task(‘default’, [‘scripts’, ‘styles’, ‘watch’];</w:t>
+      <w:pPr>
+        <w:rPr>
+          <w:b/>
+          <w:u w:val="single"/>
+        </w:rPr>
+      </w:pPr>
+      <w:r>
+        <w:rPr>
+          <w:b/>
+          <w:u w:val="single"/>
+        </w:rPr>
+        <w:t>#7 Handling Errors without Plumber</w:t>
+      </w:r>
+    </w:p>
+    <w:p>
+      <w:r>
+        <w:t>Without Plumber working on sass compile method.</w:t>
       </w:r>
     </w:p>
     <w:p>
       <w:r>
         <w:lastRenderedPageBreak/>
-        <w:t>T</w:t>
-      </w:r>
-      <w:r>
-        <w:t>o run the watch, use command only: gulp</w:t>
-      </w:r>
-      <w:r>
-        <w:tab/>
-      </w:r>
-      <w:r>
-        <w:tab/>
-        <w:t>and Enter.</w:t>
+        <w:t xml:space="preserve">Use: </w:t>
+      </w:r>
+    </w:p>
+    <w:p>
+      <w:pPr>
+        <w:pStyle w:val="ListParagraph"/>
+        <w:numPr>
+          <w:ilvl w:val="0"/>
+          <w:numId w:val="1"/>
+        </w:numPr>
+      </w:pPr>
+      <w:r>
+        <w:t>.on('error', console.error.bind(console))</w:t>
+      </w:r>
+      <w:r>
+        <w:tab/>
+      </w:r>
+      <w:r>
+        <w:tab/>
+        <w:t>// to check errors and not to stop compiling</w:t>
+      </w:r>
+    </w:p>
+    <w:p>
+      <w:pPr>
+        <w:pStyle w:val="ListParagraph"/>
+        <w:numPr>
+          <w:ilvl w:val="0"/>
+          <w:numId w:val="1"/>
+        </w:numPr>
+      </w:pPr>
+      <w:r>
+        <w:t>Or</w:t>
+      </w:r>
+    </w:p>
+    <w:p>
+      <w:pPr>
+        <w:pStyle w:val="ListParagraph"/>
+        <w:numPr>
+          <w:ilvl w:val="0"/>
+          <w:numId w:val="1"/>
+        </w:numPr>
+      </w:pPr>
+      <w:r>
+        <w:t>.on('error', sass.logError)</w:t>
+      </w:r>
+    </w:p>
+    <w:p>
+      <w:pPr>
+        <w:pStyle w:val="ListParagraph"/>
+        <w:numPr>
+          <w:ilvl w:val="0"/>
+          <w:numId w:val="1"/>
+        </w:numPr>
+      </w:pPr>
+      <w:r>
+        <w:t>We can make function for it too.</w:t>
+      </w:r>
+    </w:p>
+    <w:p>
+      <w:pPr>
+        <w:pStyle w:val="ListParagraph"/>
+        <w:numPr>
+          <w:ilvl w:val="0"/>
+          <w:numId w:val="1"/>
+        </w:numPr>
+      </w:pPr>
+      <w:r>
+        <w:t>As now we may not need Plumber.</w:t>
+      </w:r>
+    </w:p>
+    <w:p>
+      <w:pPr>
+        <w:pStyle w:val="ListParagraph"/>
+        <w:numPr>
+          <w:ilvl w:val="0"/>
+          <w:numId w:val="1"/>
+        </w:numPr>
+      </w:pPr>
+      <w:r>
+        <w:t>You can remove from your project.</w:t>
       </w:r>
     </w:p>
     <w:p/>
@@ -691,88 +1016,439 @@
           <w:b/>
           <w:u w:val="single"/>
         </w:rPr>
-        <w:t>#5 Compiling Sass with Gulp</w:t>
-      </w:r>
-    </w:p>
-    <w:p>
-      <w:r>
-        <w:t>Install package</w:t>
-      </w:r>
-      <w:r>
-        <w:t xml:space="preserve"> first</w:t>
-      </w:r>
-      <w:r>
-        <w:t>: gulp-ruby-sass</w:t>
-      </w:r>
-    </w:p>
-    <w:p>
-      <w:hyperlink r:id="rId15" w:history="1">
-        <w:r>
-          <w:rPr>
-            <w:rStyle w:val="Hyperlink"/>
-          </w:rPr>
-          <w:t>https://www.npmjs.com/package/gulp-ruby-sass/</w:t>
-        </w:r>
-      </w:hyperlink>
-    </w:p>
-    <w:p>
-      <w:r>
-        <w:t xml:space="preserve">try this one too: </w:t>
-      </w:r>
-      <w:hyperlink r:id="rId16" w:history="1">
-        <w:r>
-          <w:rPr>
-            <w:rStyle w:val="Hyperlink"/>
-          </w:rPr>
-          <w:t>https://www.npmjs.com/package/gulp-sass/</w:t>
-        </w:r>
-      </w:hyperlink>
-    </w:p>
-    <w:p>
-      <w:r>
-        <w:t>To install before this package, ensure you have installed ruby and sass successfully.</w:t>
-      </w:r>
-    </w:p>
-    <w:p>
-      <w:r>
-        <w:t xml:space="preserve">Command </w:t>
-      </w:r>
-      <w:r>
-        <w:t>is same like before to install this package in Gulp:</w:t>
-      </w:r>
-    </w:p>
-    <w:p>
-      <w:r>
-        <w:t>npm install --save-dev gulp-ruby-sass</w:t>
+        <w:t>#8 LiveReload with Gulp</w:t>
+      </w:r>
+    </w:p>
+    <w:p>
+      <w:r>
+        <w:t>Install LiveReload extension in your browser first.</w:t>
+      </w:r>
+    </w:p>
+    <w:p>
+      <w:r>
+        <w:t xml:space="preserve">LiveReload Chorme browser </w:t>
+      </w:r>
+      <w:r>
+        <w:t>exten</w:t>
+      </w:r>
+      <w:r>
+        <w:t>sion:</w:t>
+      </w:r>
+    </w:p>
+    <w:p>
+      <w:hyperlink r:id="rId22" w:history="1">
+        <w:r>
+          <w:rPr>
+            <w:rStyle w:val="Hyperlink"/>
+          </w:rPr>
+          <w:t>https://chrome.google.com/webstore/detail/livereload/jnihajbhpnppcggbcgedagnkighmdlei?hl=en</w:t>
+        </w:r>
+      </w:hyperlink>
+    </w:p>
+    <w:p>
+      <w:r>
+        <w:t>on settings checked the ‘Allow access to the file URLs” in Tools&gt;Extensions&gt;livereload.</w:t>
+      </w:r>
+    </w:p>
+    <w:p>
+      <w:r>
+        <w:t xml:space="preserve">When the liverReload extension is enable, it seems </w:t>
+      </w:r>
+      <w:r>
+        <w:t>whole</w:t>
+      </w:r>
+      <w:r>
+        <w:t xml:space="preserve">  black dot not only border-lined of center.</w:t>
+      </w:r>
+    </w:p>
+    <w:p>
+      <w:r>
+        <w:t>Then install ‘gulp-livereload’ package:</w:t>
+      </w:r>
+    </w:p>
+    <w:p>
+      <w:hyperlink r:id="rId23" w:history="1">
+        <w:r>
+          <w:rPr>
+            <w:rStyle w:val="Hyperlink"/>
+          </w:rPr>
+          <w:t>https://www.npmjs.com/package/gulp-livereload</w:t>
+        </w:r>
+      </w:hyperlink>
+    </w:p>
+    <w:p>
+      <w:pPr>
+        <w:pStyle w:val="ListParagraph"/>
+        <w:numPr>
+          <w:ilvl w:val="0"/>
+          <w:numId w:val="1"/>
+        </w:numPr>
+      </w:pPr>
+      <w:r>
+        <w:t>npm install --save-dev gulp-livereload</w:t>
+      </w:r>
+    </w:p>
+    <w:p>
+      <w:pPr>
+        <w:pStyle w:val="ListParagraph"/>
+        <w:numPr>
+          <w:ilvl w:val="0"/>
+          <w:numId w:val="1"/>
+        </w:numPr>
+      </w:pPr>
+      <w:r>
+        <w:t>‘require’</w:t>
+      </w:r>
+    </w:p>
+    <w:p>
+      <w:pPr>
+        <w:pStyle w:val="ListParagraph"/>
+        <w:numPr>
+          <w:ilvl w:val="0"/>
+          <w:numId w:val="1"/>
+        </w:numPr>
+      </w:pPr>
+      <w:r>
+        <w:t>livereload.listen();</w:t>
+      </w:r>
+    </w:p>
+    <w:p>
+      <w:pPr>
+        <w:pStyle w:val="ListParagraph"/>
+        <w:numPr>
+          <w:ilvl w:val="0"/>
+          <w:numId w:val="1"/>
+        </w:numPr>
+      </w:pPr>
+      <w:r>
+        <w:t xml:space="preserve">//this is not working -&gt; </w:t>
+      </w:r>
+      <w:r>
+        <w:t>Var server = livereload(); on watch task</w:t>
+      </w:r>
+    </w:p>
+    <w:p>
+      <w:pPr>
+        <w:pStyle w:val="ListParagraph"/>
+        <w:numPr>
+          <w:ilvl w:val="0"/>
+          <w:numId w:val="1"/>
+        </w:numPr>
+      </w:pPr>
+      <w:r>
+        <w:t>.pipe(livereload());</w:t>
+      </w:r>
+      <w:r>
+        <w:tab/>
+        <w:t>on sass to livereload.</w:t>
+      </w:r>
+    </w:p>
+    <w:p>
+      <w:pPr>
+        <w:pStyle w:val="ListParagraph"/>
+        <w:numPr>
+          <w:ilvl w:val="0"/>
+          <w:numId w:val="1"/>
+        </w:numPr>
+      </w:pPr>
+      <w:r>
+        <w:t>After done this.</w:t>
+      </w:r>
+    </w:p>
+    <w:p>
+      <w:pPr>
+        <w:pStyle w:val="ListParagraph"/>
+        <w:numPr>
+          <w:ilvl w:val="0"/>
+          <w:numId w:val="1"/>
+        </w:numPr>
+      </w:pPr>
+      <w:r>
+        <w:t>Run ‘gulp’ or watch command</w:t>
+      </w:r>
+    </w:p>
+    <w:p>
+      <w:pPr>
+        <w:pStyle w:val="ListParagraph"/>
+        <w:numPr>
+          <w:ilvl w:val="0"/>
+          <w:numId w:val="1"/>
+        </w:numPr>
+      </w:pPr>
+      <w:r>
+        <w:t>After running on command, enable browser extension livereload to active live reloading.</w:t>
       </w:r>
     </w:p>
     <w:p/>
     <w:p>
       <w:r>
-        <w:t>make task like above.</w:t>
-      </w:r>
-    </w:p>
-    <w:p>
-      <w:r>
-        <w:t>And use gulp default, gulp watch command to compile sass.</w:t>
-      </w:r>
-    </w:p>
-    <w:p>
-      <w:r>
-        <w:t>Look exercise files</w:t>
-      </w:r>
-      <w:r>
-        <w:t xml:space="preserve"> and package link</w:t>
-      </w:r>
-      <w:r>
-        <w:t xml:space="preserve"> to be more clear.</w:t>
-      </w:r>
+        <w:t xml:space="preserve">Better </w:t>
+      </w:r>
+      <w:r>
+        <w:t>than LiveReload. Try it:</w:t>
+      </w:r>
+    </w:p>
+    <w:p>
+      <w:hyperlink r:id="rId24" w:history="1">
+        <w:r>
+          <w:rPr>
+            <w:rStyle w:val="Hyperlink"/>
+          </w:rPr>
+          <w:t>http://www.browsersync.io/docs/gulp/</w:t>
+        </w:r>
+      </w:hyperlink>
     </w:p>
     <w:p/>
     <w:p>
+      <w:pPr>
+        <w:rPr>
+          <w:b/>
+          <w:u w:val="single"/>
+        </w:rPr>
+      </w:pPr>
+      <w:r>
+        <w:rPr>
+          <w:b/>
+          <w:u w:val="single"/>
+        </w:rPr>
+        <w:t>#9 Easy Image Compression</w:t>
+      </w:r>
+    </w:p>
+    <w:p>
+      <w:r>
+        <w:t>Compress images, remove metadata of images etc using gulp once or every time.</w:t>
+      </w:r>
+    </w:p>
+    <w:p>
+      <w:r>
+        <w:t>Install gulp-imagemin package:</w:t>
+      </w:r>
+    </w:p>
+    <w:p>
+      <w:hyperlink r:id="rId25" w:history="1">
+        <w:r>
+          <w:rPr>
+            <w:rStyle w:val="Hyperlink"/>
+          </w:rPr>
+          <w:t>https://www.npmjs.com/package/gulp-imagemin</w:t>
+        </w:r>
+      </w:hyperlink>
+    </w:p>
+    <w:p>
+      <w:pPr>
+        <w:pStyle w:val="ListParagraph"/>
+        <w:numPr>
+          <w:ilvl w:val="0"/>
+          <w:numId w:val="1"/>
+        </w:numPr>
+      </w:pPr>
+      <w:r>
+        <w:t>npm install --save-dev gulp-imagemin</w:t>
+      </w:r>
+    </w:p>
+    <w:p>
+      <w:pPr>
+        <w:pStyle w:val="ListParagraph"/>
+        <w:numPr>
+          <w:ilvl w:val="0"/>
+          <w:numId w:val="1"/>
+        </w:numPr>
+      </w:pPr>
+      <w:r>
+        <w:lastRenderedPageBreak/>
+        <w:t>same as other packages i.e. require, gulp.task, gulp image, gulp watch, gulp etc</w:t>
+      </w:r>
+    </w:p>
+    <w:p>
+      <w:pPr>
+        <w:pStyle w:val="ListParagraph"/>
+        <w:numPr>
+          <w:ilvl w:val="0"/>
+          <w:numId w:val="1"/>
+        </w:numPr>
+      </w:pPr>
+      <w:r>
+        <w:t>minifies images</w:t>
+      </w:r>
+    </w:p>
+    <w:p/>
+    <w:p>
+      <w:pPr>
+        <w:rPr>
+          <w:b/>
+          <w:u w:val="single"/>
+        </w:rPr>
+      </w:pPr>
+      <w:r>
+        <w:rPr>
+          <w:b/>
+          <w:u w:val="single"/>
+        </w:rPr>
+        <w:t>#10 Automatic Browser Prefixing</w:t>
+      </w:r>
+    </w:p>
+    <w:p>
+      <w:r>
+        <w:t>It automatically adds browser prefixes as you run task after saving css or scss file.</w:t>
+      </w:r>
+    </w:p>
+    <w:p>
+      <w:r>
+        <w:t>Install ‘gulp-autoprefixer’ package:</w:t>
+      </w:r>
+    </w:p>
+    <w:p>
+      <w:hyperlink r:id="rId26" w:history="1">
+        <w:r>
+          <w:rPr>
+            <w:rStyle w:val="Hyperlink"/>
+          </w:rPr>
+          <w:t>https://www.npmjs.com/package/gulp-autoprefixer</w:t>
+        </w:r>
+      </w:hyperlink>
+    </w:p>
+    <w:p>
+      <w:pPr>
+        <w:pStyle w:val="ListParagraph"/>
+        <w:numPr>
+          <w:ilvl w:val="0"/>
+          <w:numId w:val="1"/>
+        </w:numPr>
+      </w:pPr>
+      <w:r>
+        <w:t>npm install --save-dev gulp-autoprefixer</w:t>
+      </w:r>
+    </w:p>
+    <w:p>
+      <w:pPr>
+        <w:pStyle w:val="ListParagraph"/>
+        <w:numPr>
+          <w:ilvl w:val="0"/>
+          <w:numId w:val="1"/>
+        </w:numPr>
+      </w:pPr>
+      <w:r>
+        <w:t>processes are same as other plugin install procedures</w:t>
+      </w:r>
+    </w:p>
+    <w:p>
+      <w:pPr>
+        <w:pStyle w:val="ListParagraph"/>
+        <w:numPr>
+          <w:ilvl w:val="0"/>
+          <w:numId w:val="1"/>
+        </w:numPr>
+      </w:pPr>
+      <w:r>
+        <w:t>user in sass i.e. styles for now task :</w:t>
+      </w:r>
+      <w:r>
+        <w:tab/>
+        <w:t xml:space="preserve"> </w:t>
+      </w:r>
+      <w:r>
+        <w:t>.pipe(prefix('last 2 versions'))</w:t>
+      </w:r>
+      <w:r>
+        <w:t xml:space="preserve"> before gulp.dest</w:t>
+      </w:r>
+    </w:p>
+    <w:p>
+      <w:pPr>
+        <w:pStyle w:val="ListParagraph"/>
+        <w:numPr>
+          <w:ilvl w:val="0"/>
+          <w:numId w:val="1"/>
+        </w:numPr>
+      </w:pPr>
+      <w:r>
+        <w:t xml:space="preserve">now run the taks i.e. gulp styles or gulp sass or gulp or gulp watch </w:t>
+      </w:r>
+    </w:p>
+    <w:p>
+      <w:pPr>
+        <w:pStyle w:val="ListParagraph"/>
+        <w:numPr>
+          <w:ilvl w:val="0"/>
+          <w:numId w:val="1"/>
+        </w:numPr>
+      </w:pPr>
+      <w:r>
+        <w:t>it add prefixes wherever it needed.</w:t>
+      </w:r>
+    </w:p>
+    <w:p/>
+    <w:p>
+      <w:pPr>
+        <w:rPr>
+          <w:b/>
+          <w:u w:val="single"/>
+        </w:rPr>
+      </w:pPr>
+      <w:r>
+        <w:rPr>
+          <w:b/>
+          <w:u w:val="single"/>
+        </w:rPr>
+        <w:t>#11 Gulp Resources &amp; What’s Next</w:t>
+      </w:r>
+    </w:p>
+    <w:p>
+      <w:pPr>
+        <w:pStyle w:val="ListParagraph"/>
+        <w:numPr>
+          <w:ilvl w:val="0"/>
+          <w:numId w:val="1"/>
+        </w:numPr>
+      </w:pPr>
+      <w:hyperlink r:id="rId27" w:history="1">
+        <w:r>
+          <w:rPr>
+            <w:rStyle w:val="Hyperlink"/>
+          </w:rPr>
+          <w:t>http://gulpjs.com/</w:t>
+        </w:r>
+      </w:hyperlink>
+    </w:p>
+    <w:p>
+      <w:pPr>
+        <w:pStyle w:val="ListParagraph"/>
+        <w:numPr>
+          <w:ilvl w:val="0"/>
+          <w:numId w:val="1"/>
+        </w:numPr>
+      </w:pPr>
+      <w:hyperlink r:id="rId28" w:history="1">
+        <w:r>
+          <w:rPr>
+            <w:rStyle w:val="Hyperlink"/>
+          </w:rPr>
+          <w:t>https://github.com/gulpjs/gulp/blob/master/docs/getting-started.md</w:t>
+        </w:r>
+      </w:hyperlink>
+    </w:p>
+    <w:p/>
+    <w:p>
+      <w:pPr>
+        <w:jc w:val="center"/>
+        <w:rPr>
+          <w:b/>
+          <w:sz w:val="28"/>
+        </w:rPr>
+      </w:pPr>
+      <w:r>
+        <w:rPr>
+          <w:b/>
+          <w:sz w:val="28"/>
+        </w:rPr>
+        <w:t>Continue learning</w:t>
+      </w:r>
       <w:bookmarkStart w:id="0" w:name="_GoBack"/>
       <w:bookmarkEnd w:id="0"/>
     </w:p>
+    <w:p/>
+    <w:p/>
+    <w:p/>
     <w:p/>
     <w:p/>
     <w:p/>

</xml_diff>